<commit_message>
Adding Menu fixing pdf link
</commit_message>
<xml_diff>
--- a/links/Resumes/Aziz_Al-najjar_Resume.docx
+++ b/links/Resumes/Aziz_Al-najjar_Resume.docx
@@ -108,23 +108,7 @@
             <w:rFonts w:asciiTheme="minorHAnsi" w:hAnsiTheme="minorHAnsi" w:cstheme="minorHAnsi"/>
             <w:color w:val="3494BA"/>
           </w:rPr>
-          <w:t>(343) 20</w:t>
-        </w:r>
-        <w:r>
-          <w:rPr>
-            <w:rStyle w:val="Hyperlink"/>
-            <w:rFonts w:asciiTheme="minorHAnsi" w:hAnsiTheme="minorHAnsi" w:cstheme="minorHAnsi"/>
-            <w:color w:val="3494BA"/>
-          </w:rPr>
-          <w:t>2</w:t>
-        </w:r>
-        <w:r>
-          <w:rPr>
-            <w:rStyle w:val="Hyperlink"/>
-            <w:rFonts w:asciiTheme="minorHAnsi" w:hAnsiTheme="minorHAnsi" w:cstheme="minorHAnsi"/>
-            <w:color w:val="3494BA"/>
-          </w:rPr>
-          <w:t xml:space="preserve"> 1948</w:t>
+          <w:t>(343) 202 1948</w:t>
         </w:r>
       </w:hyperlink>
       <w:r>
@@ -156,39 +140,7 @@
             <w:rFonts w:asciiTheme="minorHAnsi" w:hAnsiTheme="minorHAnsi" w:cstheme="minorHAnsi"/>
             <w:color w:val="3494BA"/>
           </w:rPr>
-          <w:t>azizalnaj</w:t>
-        </w:r>
-        <w:r>
-          <w:rPr>
-            <w:rStyle w:val="Hyperlink"/>
-            <w:rFonts w:asciiTheme="minorHAnsi" w:hAnsiTheme="minorHAnsi" w:cstheme="minorHAnsi"/>
-            <w:color w:val="3494BA"/>
-          </w:rPr>
-          <w:t>j</w:t>
-        </w:r>
-        <w:r>
-          <w:rPr>
-            <w:rStyle w:val="Hyperlink"/>
-            <w:rFonts w:asciiTheme="minorHAnsi" w:hAnsiTheme="minorHAnsi" w:cstheme="minorHAnsi"/>
-            <w:color w:val="3494BA"/>
-          </w:rPr>
-          <w:t>a</w:t>
-        </w:r>
-        <w:r>
-          <w:rPr>
-            <w:rStyle w:val="Hyperlink"/>
-            <w:rFonts w:asciiTheme="minorHAnsi" w:hAnsiTheme="minorHAnsi" w:cstheme="minorHAnsi"/>
-            <w:color w:val="3494BA"/>
-          </w:rPr>
-          <w:t>r</w:t>
-        </w:r>
-        <w:r>
-          <w:rPr>
-            <w:rStyle w:val="Hyperlink"/>
-            <w:rFonts w:asciiTheme="minorHAnsi" w:hAnsiTheme="minorHAnsi" w:cstheme="minorHAnsi"/>
-            <w:color w:val="3494BA"/>
-          </w:rPr>
-          <w:t>.ca</w:t>
+          <w:t>azizalnajjar.ca</w:t>
         </w:r>
       </w:hyperlink>
     </w:p>
@@ -237,27 +189,7 @@
           <w:sz w:val="19"/>
           <w:szCs w:val="19"/>
         </w:rPr>
-        <w:t xml:space="preserve">As a skilled recent graduate with a Data Science </w:t>
-      </w:r>
-      <w:proofErr w:type="gramStart"/>
-      <w:r>
-        <w:rPr>
-          <w:rFonts w:cs="Calibri"/>
-          <w:iCs/>
-          <w:sz w:val="19"/>
-          <w:szCs w:val="19"/>
-        </w:rPr>
-        <w:t>Master's</w:t>
-      </w:r>
-      <w:proofErr w:type="gramEnd"/>
-      <w:r>
-        <w:rPr>
-          <w:rFonts w:cs="Calibri"/>
-          <w:iCs/>
-          <w:sz w:val="19"/>
-          <w:szCs w:val="19"/>
-        </w:rPr>
-        <w:t xml:space="preserve"> and a track record of successful projects in deep learning, </w:t>
+        <w:t xml:space="preserve">As a skilled recent graduate with a Data Science Master's and a track record of successful projects in deep learning, </w:t>
       </w:r>
       <w:r>
         <w:rPr>
@@ -390,23 +322,7 @@
           <w:sz w:val="19"/>
           <w:szCs w:val="19"/>
         </w:rPr>
-        <w:t xml:space="preserve"> Python (PyTorch, TensorFlow, </w:t>
-      </w:r>
-      <w:proofErr w:type="spellStart"/>
-      <w:r>
-        <w:rPr>
-          <w:sz w:val="19"/>
-          <w:szCs w:val="19"/>
-        </w:rPr>
-        <w:t>spaCy</w:t>
-      </w:r>
-      <w:proofErr w:type="spellEnd"/>
-      <w:r>
-        <w:rPr>
-          <w:sz w:val="19"/>
-          <w:szCs w:val="19"/>
-        </w:rPr>
-        <w:t>, Transformers, Open3D, Pandas, OpenCV, Scikit-Learn), MATLAB, R.</w:t>
+        <w:t xml:space="preserve"> Python (PyTorch, TensorFlow, spaCy, Transformers, Open3D, Pandas, OpenCV, Scikit-Learn), MATLAB, R.</w:t>
       </w:r>
     </w:p>
     <w:p>
@@ -437,23 +353,7 @@
           <w:sz w:val="19"/>
           <w:szCs w:val="19"/>
         </w:rPr>
-        <w:t xml:space="preserve"> SQL, Python, R, C, C++, </w:t>
-      </w:r>
-      <w:proofErr w:type="spellStart"/>
-      <w:r>
-        <w:rPr>
-          <w:sz w:val="19"/>
-          <w:szCs w:val="19"/>
-        </w:rPr>
-        <w:t>SystemVerilog</w:t>
-      </w:r>
-      <w:proofErr w:type="spellEnd"/>
-      <w:r>
-        <w:rPr>
-          <w:sz w:val="19"/>
-          <w:szCs w:val="19"/>
-        </w:rPr>
-        <w:t>, AVR, MIPS Assembly.</w:t>
+        <w:t xml:space="preserve"> SQL, Python, R, C, C++, SystemVerilog, AVR, MIPS Assembly.</w:t>
       </w:r>
     </w:p>
     <w:p>
@@ -1439,27 +1339,7 @@
           <w:sz w:val="19"/>
           <w:szCs w:val="19"/>
         </w:rPr>
-        <w:t xml:space="preserve">Conducted research in infrastructure monitoring and the utilization of LiDAR data for identifying high-risk vegetation encroachment on powerlines, leading to the completion of a </w:t>
-      </w:r>
-      <w:proofErr w:type="gramStart"/>
-      <w:r>
-        <w:rPr>
-          <w:rFonts w:cs="Calibri"/>
-          <w:iCs/>
-          <w:sz w:val="19"/>
-          <w:szCs w:val="19"/>
-        </w:rPr>
-        <w:t>Master’s</w:t>
-      </w:r>
-      <w:proofErr w:type="gramEnd"/>
-      <w:r>
-        <w:rPr>
-          <w:rFonts w:cs="Calibri"/>
-          <w:iCs/>
-          <w:sz w:val="19"/>
-          <w:szCs w:val="19"/>
-        </w:rPr>
-        <w:t xml:space="preserve"> project, and preparation of a journal manuscript (expected summer 2023). </w:t>
+        <w:t xml:space="preserve">Conducted research in infrastructure monitoring and the utilization of LiDAR data for identifying high-risk vegetation encroachment on powerlines, leading to the completion of a Master’s project, and preparation of a journal manuscript (expected summer 2023). </w:t>
       </w:r>
     </w:p>
     <w:p>
@@ -2805,7 +2685,18 @@
           <w:sz w:val="20"/>
           <w:szCs w:val="20"/>
         </w:rPr>
-        <w:t>cars.</w:t>
+        <w:t xml:space="preserve">RC </w:t>
+      </w:r>
+      <w:r>
+        <w:rPr>
+          <w:rFonts w:cs="Calibri"/>
+          <w:b/>
+          <w:bCs/>
+          <w:iCs/>
+          <w:sz w:val="20"/>
+          <w:szCs w:val="20"/>
+        </w:rPr>
+        <w:t>car.</w:t>
       </w:r>
       <w:r>
         <w:rPr>
@@ -4962,6 +4853,7 @@
   <w:style w:type="character" w:default="1" w:styleId="DefaultParagraphFont">
     <w:name w:val="Default Paragraph Font"/>
     <w:uiPriority w:val="1"/>
+    <w:semiHidden/>
     <w:unhideWhenUsed/>
   </w:style>
   <w:style w:type="table" w:default="1" w:styleId="TableNormal">

</xml_diff>

<commit_message>
Adding sitmap Ottawa's resume ends with _
</commit_message>
<xml_diff>
--- a/links/Resumes/Aziz_Al-najjar_Resume.docx
+++ b/links/Resumes/Aziz_Al-najjar_Resume.docx
@@ -96,16 +96,7 @@
           <w:sz w:val="24"/>
           <w:szCs w:val="24"/>
         </w:rPr>
-        <w:t xml:space="preserve"> </w:t>
-      </w:r>
-      <w:r>
-        <w:rPr>
-          <w:rFonts w:asciiTheme="minorHAnsi" w:hAnsiTheme="minorHAnsi" w:cstheme="minorHAnsi"/>
-          <w:color w:val="000000" w:themeColor="text1"/>
-          <w:sz w:val="24"/>
-          <w:szCs w:val="24"/>
-        </w:rPr>
-        <w:t xml:space="preserve">| </w:t>
+        <w:t xml:space="preserve"> | </w:t>
       </w:r>
       <w:hyperlink r:id="rId7" w:history="1">
         <w:r>
@@ -175,6 +166,7 @@
         <w:t xml:space="preserve"> | </w:t>
       </w:r>
       <w:hyperlink r:id="rId8" w:history="1">
+        <w:proofErr w:type="spellStart"/>
         <w:r>
           <w:rPr>
             <w:rStyle w:val="Hyperlink"/>
@@ -206,8 +198,31 @@
             <w:sz w:val="24"/>
             <w:szCs w:val="24"/>
           </w:rPr>
-          <w:t>LinkedIn: AzizAlnajjar</w:t>
+          <w:t>LinkedIn</w:t>
         </w:r>
+        <w:proofErr w:type="spellEnd"/>
+        <w:r>
+          <w:rPr>
+            <w:rStyle w:val="Hyperlink"/>
+            <w:rFonts w:asciiTheme="minorHAnsi" w:hAnsiTheme="minorHAnsi" w:cstheme="minorHAnsi"/>
+            <w:color w:val="3494BA" w:themeColor="accent1"/>
+            <w:sz w:val="24"/>
+            <w:szCs w:val="24"/>
+          </w:rPr>
+          <w:t xml:space="preserve">: </w:t>
+        </w:r>
+        <w:proofErr w:type="spellStart"/>
+        <w:r>
+          <w:rPr>
+            <w:rStyle w:val="Hyperlink"/>
+            <w:rFonts w:asciiTheme="minorHAnsi" w:hAnsiTheme="minorHAnsi" w:cstheme="minorHAnsi"/>
+            <w:color w:val="3494BA" w:themeColor="accent1"/>
+            <w:sz w:val="24"/>
+            <w:szCs w:val="24"/>
+          </w:rPr>
+          <w:t>AzizAlnajjar</w:t>
+        </w:r>
+        <w:proofErr w:type="spellEnd"/>
       </w:hyperlink>
     </w:p>
     <w:p>
@@ -909,7 +924,23 @@
           <w:sz w:val="20"/>
           <w:szCs w:val="20"/>
         </w:rPr>
-        <w:t xml:space="preserve"> SQL, Python, R, C, C++, SystemVerilog, AVR, MIPS Assembly.</w:t>
+        <w:t xml:space="preserve"> SQL, Python, R, C, C++, </w:t>
+      </w:r>
+      <w:proofErr w:type="spellStart"/>
+      <w:r>
+        <w:rPr>
+          <w:sz w:val="20"/>
+          <w:szCs w:val="20"/>
+        </w:rPr>
+        <w:t>SystemVerilog</w:t>
+      </w:r>
+      <w:proofErr w:type="spellEnd"/>
+      <w:r>
+        <w:rPr>
+          <w:sz w:val="20"/>
+          <w:szCs w:val="20"/>
+        </w:rPr>
+        <w:t>, AVR, MIPS Assembly.</w:t>
       </w:r>
     </w:p>
     <w:p>
@@ -1021,41 +1052,41 @@
           <w:szCs w:val="24"/>
           <w:u w:val="single"/>
         </w:rPr>
-        <w:t xml:space="preserve">Applied Projects </w:t>
+        <w:t>Work Experience</w:t>
       </w:r>
     </w:p>
     <w:p>
       <w:pPr>
         <w:tabs>
-          <w:tab w:val="left" w:pos="9270"/>
+          <w:tab w:val="left" w:pos="9180"/>
+          <w:tab w:val="left" w:pos="10440"/>
         </w:tabs>
-        <w:spacing w:before="120" w:after="0" w:line="240" w:lineRule="auto"/>
+        <w:spacing w:before="140" w:after="0" w:line="240" w:lineRule="auto"/>
         <w:ind w:left="187"/>
         <w:contextualSpacing/>
         <w:rPr>
-          <w:rFonts w:cs="Calibri"/>
-          <w:b/>
-          <w:bCs/>
-          <w:iCs/>
-        </w:rPr>
-      </w:pPr>
-      <w:r>
-        <w:rPr>
-          <w:rFonts w:cs="Calibri"/>
-          <w:b/>
-          <w:bCs/>
-          <w:iCs/>
-        </w:rPr>
-        <w:t>Identifying areas of high-risk vegetation encroachment on powerlines using LiDAR</w:t>
-      </w:r>
-      <w:r>
-        <w:rPr>
-          <w:rFonts w:cs="Calibri"/>
-          <w:b/>
-          <w:bCs/>
-          <w:iCs/>
-        </w:rPr>
-        <w:t>.</w:t>
+          <w:rFonts w:ascii="Avenir Book" w:hAnsi="Avenir Book"/>
+          <w:sz w:val="24"/>
+          <w:szCs w:val="24"/>
+        </w:rPr>
+      </w:pPr>
+      <w:r>
+        <w:rPr>
+          <w:rFonts w:cs="Calibri"/>
+          <w:b/>
+          <w:bCs/>
+          <w:iCs/>
+        </w:rPr>
+        <w:t xml:space="preserve">Research </w:t>
+      </w:r>
+      <w:r>
+        <w:rPr>
+          <w:rFonts w:cs="Calibri"/>
+          <w:b/>
+          <w:bCs/>
+          <w:iCs/>
+        </w:rPr>
+        <w:t>Associate</w:t>
       </w:r>
       <w:r>
         <w:rPr>
@@ -1065,7 +1096,6 @@
           <w:iCs/>
         </w:rPr>
         <w:tab/>
-        <w:t>2022 –</w:t>
       </w:r>
       <w:r>
         <w:rPr>
@@ -1083,7 +1113,7 @@
           <w:bCs/>
           <w:iCs/>
         </w:rPr>
-        <w:t>2023</w:t>
+        <w:t>2022 – 2023</w:t>
       </w:r>
     </w:p>
     <w:p>
@@ -1106,6 +1136,586 @@
           <w:rFonts w:cs="Calibri"/>
           <w:iCs/>
         </w:rPr>
+        <w:t>Carleton University</w:t>
+      </w:r>
+      <w:r>
+        <w:rPr>
+          <w:rFonts w:cs="Calibri"/>
+          <w:iCs/>
+        </w:rPr>
+        <w:t xml:space="preserve"> -</w:t>
+      </w:r>
+      <w:r>
+        <w:rPr>
+          <w:rFonts w:cs="Calibri"/>
+          <w:iCs/>
+        </w:rPr>
+        <w:t xml:space="preserve"> Natural Resources of Canada (NRCan), </w:t>
+      </w:r>
+      <w:r>
+        <w:rPr>
+          <w:rFonts w:ascii="Avenir Book" w:hAnsi="Avenir Book"/>
+        </w:rPr>
+        <w:t>Ottawa, ON,</w:t>
+      </w:r>
+      <w:r>
+        <w:t xml:space="preserve"> </w:t>
+      </w:r>
+      <w:r>
+        <w:rPr>
+          <w:rFonts w:ascii="Avenir Book" w:hAnsi="Avenir Book" w:cs="Calibri"/>
+        </w:rPr>
+        <w:t>Canada</w:t>
+      </w:r>
+      <w:r>
+        <w:rPr>
+          <w:rFonts w:ascii="Avenir Book" w:hAnsi="Avenir Book"/>
+          <w:sz w:val="24"/>
+          <w:szCs w:val="24"/>
+        </w:rPr>
+        <w:tab/>
+      </w:r>
+      <w:r>
+        <w:rPr>
+          <w:rFonts w:ascii="Avenir Book" w:hAnsi="Avenir Book"/>
+        </w:rPr>
+        <w:tab/>
+      </w:r>
+    </w:p>
+    <w:p>
+      <w:pPr>
+        <w:pStyle w:val="ListParagraph"/>
+        <w:numPr>
+          <w:ilvl w:val="0"/>
+          <w:numId w:val="1"/>
+        </w:numPr>
+        <w:spacing w:after="0"/>
+        <w:ind w:left="540" w:hanging="187"/>
+        <w:rPr>
+          <w:rFonts w:cs="Calibri"/>
+          <w:iCs/>
+          <w:sz w:val="20"/>
+          <w:szCs w:val="20"/>
+        </w:rPr>
+      </w:pPr>
+      <w:r>
+        <w:rPr>
+          <w:rFonts w:cs="Calibri"/>
+          <w:iCs/>
+          <w:sz w:val="20"/>
+          <w:szCs w:val="20"/>
+        </w:rPr>
+        <w:t>Conducted research in infrastructure monitoring and the utilization of LiDAR data</w:t>
+      </w:r>
+      <w:r>
+        <w:rPr>
+          <w:rFonts w:cs="Calibri"/>
+          <w:iCs/>
+          <w:sz w:val="20"/>
+          <w:szCs w:val="20"/>
+        </w:rPr>
+        <w:t>sets</w:t>
+      </w:r>
+      <w:r>
+        <w:rPr>
+          <w:rFonts w:cs="Calibri"/>
+          <w:iCs/>
+          <w:sz w:val="20"/>
+          <w:szCs w:val="20"/>
+        </w:rPr>
+        <w:t xml:space="preserve"> for identifying high-risk vegetation encroachment on powerlines, leading to the completion of a Master’s project, and preparation of a journal manuscript (expected summer 2023). </w:t>
+      </w:r>
+    </w:p>
+    <w:p>
+      <w:pPr>
+        <w:pStyle w:val="ListParagraph"/>
+        <w:numPr>
+          <w:ilvl w:val="0"/>
+          <w:numId w:val="1"/>
+        </w:numPr>
+        <w:spacing w:after="0"/>
+        <w:ind w:left="540" w:hanging="187"/>
+        <w:jc w:val="both"/>
+        <w:rPr>
+          <w:rFonts w:cs="Calibri"/>
+          <w:iCs/>
+          <w:sz w:val="20"/>
+          <w:szCs w:val="20"/>
+        </w:rPr>
+      </w:pPr>
+      <w:r>
+        <w:rPr>
+          <w:rFonts w:cs="Calibri"/>
+          <w:iCs/>
+          <w:sz w:val="20"/>
+          <w:szCs w:val="20"/>
+        </w:rPr>
+        <w:t>Employed advanced data analysis methods to process extensive 900-million-point clouds, and successfully trained multiple cutting-edge Point Convolutional Neural Network (CNN) and RandLA-Net models for accurate encroachment detection.</w:t>
+      </w:r>
+    </w:p>
+    <w:p>
+      <w:pPr>
+        <w:pStyle w:val="ListParagraph"/>
+        <w:numPr>
+          <w:ilvl w:val="0"/>
+          <w:numId w:val="1"/>
+        </w:numPr>
+        <w:spacing w:after="80"/>
+        <w:ind w:left="540" w:hanging="187"/>
+        <w:jc w:val="both"/>
+        <w:rPr>
+          <w:rFonts w:cs="Calibri"/>
+          <w:iCs/>
+          <w:sz w:val="20"/>
+          <w:szCs w:val="20"/>
+        </w:rPr>
+      </w:pPr>
+      <w:r>
+        <w:rPr>
+          <w:rFonts w:cs="Calibri"/>
+          <w:iCs/>
+          <w:sz w:val="20"/>
+          <w:szCs w:val="20"/>
+        </w:rPr>
+        <w:t>Maintained close collaboration with cross-functional teams to ensure alignment of the algorithm with project prerequisites, resulting in optimal performance achievement.</w:t>
+      </w:r>
+    </w:p>
+    <w:p>
+      <w:pPr>
+        <w:tabs>
+          <w:tab w:val="left" w:pos="9180"/>
+          <w:tab w:val="left" w:pos="10440"/>
+        </w:tabs>
+        <w:spacing w:before="140" w:after="0" w:line="240" w:lineRule="auto"/>
+        <w:ind w:left="187"/>
+        <w:contextualSpacing/>
+        <w:rPr>
+          <w:rFonts w:cs="Calibri"/>
+          <w:b/>
+          <w:bCs/>
+          <w:iCs/>
+        </w:rPr>
+      </w:pPr>
+      <w:r>
+        <w:rPr>
+          <w:rFonts w:cs="Calibri"/>
+          <w:b/>
+          <w:bCs/>
+          <w:iCs/>
+        </w:rPr>
+        <w:t xml:space="preserve">Teaching Assistant </w:t>
+      </w:r>
+      <w:r>
+        <w:rPr>
+          <w:rFonts w:cs="Calibri"/>
+          <w:b/>
+          <w:bCs/>
+          <w:iCs/>
+        </w:rPr>
+        <w:tab/>
+      </w:r>
+      <w:r>
+        <w:rPr>
+          <w:rFonts w:cs="Calibri"/>
+          <w:b/>
+          <w:bCs/>
+          <w:iCs/>
+        </w:rPr>
+        <w:t xml:space="preserve"> </w:t>
+      </w:r>
+      <w:r>
+        <w:rPr>
+          <w:rFonts w:cs="Calibri"/>
+          <w:b/>
+          <w:bCs/>
+          <w:iCs/>
+        </w:rPr>
+        <w:t>202</w:t>
+      </w:r>
+      <w:r>
+        <w:rPr>
+          <w:rFonts w:cs="Calibri"/>
+          <w:b/>
+          <w:bCs/>
+          <w:iCs/>
+        </w:rPr>
+        <w:t>2</w:t>
+      </w:r>
+      <w:r>
+        <w:rPr>
+          <w:rFonts w:cs="Calibri"/>
+          <w:b/>
+          <w:bCs/>
+          <w:iCs/>
+        </w:rPr>
+        <w:t xml:space="preserve"> –</w:t>
+      </w:r>
+      <w:r>
+        <w:rPr>
+          <w:rFonts w:cs="Calibri"/>
+          <w:b/>
+          <w:bCs/>
+          <w:iCs/>
+        </w:rPr>
+        <w:t xml:space="preserve"> </w:t>
+      </w:r>
+      <w:r>
+        <w:rPr>
+          <w:rFonts w:cs="Calibri"/>
+          <w:b/>
+          <w:bCs/>
+          <w:iCs/>
+        </w:rPr>
+        <w:t>2023</w:t>
+      </w:r>
+    </w:p>
+    <w:p>
+      <w:pPr>
+        <w:tabs>
+          <w:tab w:val="left" w:pos="8640"/>
+          <w:tab w:val="left" w:pos="8820"/>
+        </w:tabs>
+        <w:spacing w:after="0" w:line="271" w:lineRule="auto"/>
+        <w:ind w:left="180"/>
+        <w:contextualSpacing/>
+        <w:rPr>
+          <w:rFonts w:cs="Calibri"/>
+          <w:iCs/>
+        </w:rPr>
+      </w:pPr>
+      <w:r>
+        <w:rPr>
+          <w:rFonts w:cs="Calibri"/>
+          <w:iCs/>
+        </w:rPr>
+        <w:t>Carleton University</w:t>
+      </w:r>
+      <w:r>
+        <w:rPr>
+          <w:rFonts w:cs="Calibri"/>
+          <w:iCs/>
+        </w:rPr>
+        <w:t xml:space="preserve"> -</w:t>
+      </w:r>
+      <w:r>
+        <w:rPr>
+          <w:rFonts w:cs="Calibri"/>
+          <w:iCs/>
+        </w:rPr>
+        <w:t xml:space="preserve"> Department of Information Technology, Ottawa, ON, Canada</w:t>
+      </w:r>
+      <w:r>
+        <w:rPr>
+          <w:rFonts w:cs="Calibri"/>
+          <w:iCs/>
+        </w:rPr>
+        <w:tab/>
+      </w:r>
+      <w:r>
+        <w:rPr>
+          <w:rFonts w:cs="Calibri"/>
+          <w:iCs/>
+        </w:rPr>
+        <w:tab/>
+      </w:r>
+      <w:r>
+        <w:rPr>
+          <w:rFonts w:cs="Calibri"/>
+          <w:iCs/>
+        </w:rPr>
+        <w:tab/>
+      </w:r>
+      <w:bookmarkStart w:id="1" w:name="_Hlk143884547"/>
+    </w:p>
+    <w:bookmarkEnd w:id="1"/>
+    <w:p>
+      <w:pPr>
+        <w:pStyle w:val="ListParagraph"/>
+        <w:numPr>
+          <w:ilvl w:val="0"/>
+          <w:numId w:val="1"/>
+        </w:numPr>
+        <w:spacing w:after="0"/>
+        <w:ind w:left="540" w:hanging="187"/>
+        <w:rPr>
+          <w:rFonts w:cs="Calibri"/>
+          <w:iCs/>
+          <w:sz w:val="20"/>
+          <w:szCs w:val="20"/>
+        </w:rPr>
+      </w:pPr>
+      <w:r>
+        <w:rPr>
+          <w:rFonts w:cs="Calibri"/>
+          <w:iCs/>
+          <w:sz w:val="20"/>
+          <w:szCs w:val="20"/>
+        </w:rPr>
+        <w:t>Collaborated with the instructors to prepare course materials (lab presentations, assignments, etc.) resulting in updated course/lab materials and improved clarity of course content.</w:t>
+      </w:r>
+    </w:p>
+    <w:p>
+      <w:pPr>
+        <w:pStyle w:val="ListParagraph"/>
+        <w:numPr>
+          <w:ilvl w:val="0"/>
+          <w:numId w:val="1"/>
+        </w:numPr>
+        <w:spacing w:after="0"/>
+        <w:ind w:left="540" w:hanging="187"/>
+        <w:rPr>
+          <w:rFonts w:cs="Calibri"/>
+          <w:iCs/>
+          <w:sz w:val="20"/>
+          <w:szCs w:val="20"/>
+        </w:rPr>
+      </w:pPr>
+      <w:r>
+        <w:rPr>
+          <w:rFonts w:cs="Calibri"/>
+          <w:iCs/>
+          <w:sz w:val="20"/>
+          <w:szCs w:val="20"/>
+        </w:rPr>
+        <w:t>Explained course materials on complex topics in Applied Deep Learning and Computer Vision techniques, leading to an engaging and effective lab environment.</w:t>
+      </w:r>
+    </w:p>
+    <w:p>
+      <w:pPr>
+        <w:pStyle w:val="ListParagraph"/>
+        <w:numPr>
+          <w:ilvl w:val="0"/>
+          <w:numId w:val="1"/>
+        </w:numPr>
+        <w:spacing w:after="160"/>
+        <w:ind w:left="547" w:hanging="187"/>
+        <w:rPr>
+          <w:rFonts w:cs="Calibri"/>
+          <w:iCs/>
+          <w:sz w:val="20"/>
+          <w:szCs w:val="20"/>
+        </w:rPr>
+      </w:pPr>
+      <w:r>
+        <w:rPr>
+          <w:rFonts w:cs="Calibri"/>
+          <w:iCs/>
+          <w:sz w:val="20"/>
+          <w:szCs w:val="20"/>
+        </w:rPr>
+        <w:t>Graded assignments and provided constructive feedback to 30+ Data Science students in different modalities (written assignments, video presentations, project git repositories)</w:t>
+      </w:r>
+    </w:p>
+    <w:p>
+      <w:pPr>
+        <w:pStyle w:val="Heading1"/>
+        <w:spacing w:before="0" w:line="276" w:lineRule="auto"/>
+        <w:rPr>
+          <w:sz w:val="24"/>
+          <w:szCs w:val="24"/>
+          <w:u w:val="single"/>
+        </w:rPr>
+      </w:pPr>
+      <w:r>
+        <w:rPr>
+          <w:sz w:val="24"/>
+          <w:szCs w:val="24"/>
+          <w:u w:val="single"/>
+        </w:rPr>
+        <w:lastRenderedPageBreak/>
+        <w:t xml:space="preserve">Applied Projects </w:t>
+      </w:r>
+    </w:p>
+    <w:p>
+      <w:pPr>
+        <w:tabs>
+          <w:tab w:val="left" w:pos="9270"/>
+        </w:tabs>
+        <w:spacing w:before="120" w:after="0" w:line="240" w:lineRule="auto"/>
+        <w:ind w:left="187"/>
+        <w:contextualSpacing/>
+        <w:rPr>
+          <w:rFonts w:cs="Calibri"/>
+          <w:b/>
+          <w:bCs/>
+          <w:iCs/>
+        </w:rPr>
+      </w:pPr>
+      <w:r>
+        <w:rPr>
+          <w:rFonts w:cs="Calibri"/>
+          <w:b/>
+          <w:bCs/>
+          <w:iCs/>
+        </w:rPr>
+        <w:t xml:space="preserve">Identifying </w:t>
+      </w:r>
+      <w:r>
+        <w:rPr>
+          <w:rFonts w:cs="Calibri"/>
+          <w:b/>
+          <w:bCs/>
+          <w:iCs/>
+        </w:rPr>
+        <w:t>A</w:t>
+      </w:r>
+      <w:r>
+        <w:rPr>
+          <w:rFonts w:cs="Calibri"/>
+          <w:b/>
+          <w:bCs/>
+          <w:iCs/>
+        </w:rPr>
+        <w:t xml:space="preserve">reas of </w:t>
+      </w:r>
+      <w:r>
+        <w:rPr>
+          <w:rFonts w:cs="Calibri"/>
+          <w:b/>
+          <w:bCs/>
+          <w:iCs/>
+        </w:rPr>
+        <w:t>H</w:t>
+      </w:r>
+      <w:r>
+        <w:rPr>
+          <w:rFonts w:cs="Calibri"/>
+          <w:b/>
+          <w:bCs/>
+          <w:iCs/>
+        </w:rPr>
+        <w:t>igh-</w:t>
+      </w:r>
+      <w:r>
+        <w:rPr>
+          <w:rFonts w:cs="Calibri"/>
+          <w:b/>
+          <w:bCs/>
+          <w:iCs/>
+        </w:rPr>
+        <w:t>R</w:t>
+      </w:r>
+      <w:r>
+        <w:rPr>
+          <w:rFonts w:cs="Calibri"/>
+          <w:b/>
+          <w:bCs/>
+          <w:iCs/>
+        </w:rPr>
+        <w:t xml:space="preserve">isk </w:t>
+      </w:r>
+      <w:r>
+        <w:rPr>
+          <w:rFonts w:cs="Calibri"/>
+          <w:b/>
+          <w:bCs/>
+          <w:iCs/>
+        </w:rPr>
+        <w:t>V</w:t>
+      </w:r>
+      <w:r>
+        <w:rPr>
+          <w:rFonts w:cs="Calibri"/>
+          <w:b/>
+          <w:bCs/>
+          <w:iCs/>
+        </w:rPr>
+        <w:t xml:space="preserve">egetation </w:t>
+      </w:r>
+      <w:r>
+        <w:rPr>
+          <w:rFonts w:cs="Calibri"/>
+          <w:b/>
+          <w:bCs/>
+          <w:iCs/>
+        </w:rPr>
+        <w:t>Encroachment</w:t>
+      </w:r>
+      <w:r>
+        <w:rPr>
+          <w:rFonts w:cs="Calibri"/>
+          <w:b/>
+          <w:bCs/>
+          <w:iCs/>
+        </w:rPr>
+        <w:t xml:space="preserve"> on </w:t>
+      </w:r>
+      <w:r>
+        <w:rPr>
+          <w:rFonts w:cs="Calibri"/>
+          <w:b/>
+          <w:bCs/>
+          <w:iCs/>
+        </w:rPr>
+        <w:t>P</w:t>
+      </w:r>
+      <w:r>
+        <w:rPr>
+          <w:rFonts w:cs="Calibri"/>
+          <w:b/>
+          <w:bCs/>
+          <w:iCs/>
+        </w:rPr>
+        <w:t>owerlines using LiDAR</w:t>
+      </w:r>
+      <w:r>
+        <w:rPr>
+          <w:rFonts w:cs="Calibri"/>
+          <w:b/>
+          <w:bCs/>
+          <w:iCs/>
+        </w:rPr>
+        <w:t>.</w:t>
+      </w:r>
+      <w:r>
+        <w:rPr>
+          <w:rFonts w:cs="Calibri"/>
+          <w:b/>
+          <w:bCs/>
+          <w:iCs/>
+        </w:rPr>
+        <w:tab/>
+        <w:t>2022 –</w:t>
+      </w:r>
+      <w:r>
+        <w:rPr>
+          <w:rFonts w:cs="Calibri"/>
+          <w:b/>
+          <w:bCs/>
+          <w:iCs/>
+        </w:rPr>
+        <w:t xml:space="preserve"> </w:t>
+      </w:r>
+      <w:r>
+        <w:rPr>
+          <w:rFonts w:cs="Calibri"/>
+          <w:b/>
+          <w:bCs/>
+          <w:iCs/>
+        </w:rPr>
+        <w:t>2023</w:t>
+      </w:r>
+    </w:p>
+    <w:p>
+      <w:pPr>
+        <w:tabs>
+          <w:tab w:val="left" w:pos="8640"/>
+          <w:tab w:val="left" w:pos="8820"/>
+        </w:tabs>
+        <w:spacing w:after="0" w:line="271" w:lineRule="auto"/>
+        <w:ind w:left="180"/>
+        <w:contextualSpacing/>
+        <w:rPr>
+          <w:rFonts w:ascii="Avenir Book" w:hAnsi="Avenir Book"/>
+          <w:sz w:val="24"/>
+          <w:szCs w:val="24"/>
+        </w:rPr>
+      </w:pPr>
+      <w:r>
+        <w:rPr>
+          <w:rFonts w:cs="Calibri"/>
+          <w:iCs/>
+        </w:rPr>
         <w:t xml:space="preserve">Infrastructure Monitoring Lab, Carleton University, </w:t>
       </w:r>
       <w:r>
@@ -1143,51 +1753,49 @@
           <w:sz w:val="20"/>
           <w:szCs w:val="20"/>
         </w:rPr>
-        <w:t>Collaborated with the National Resources of Canada to predict powerline failures via LiDAR data, driving the development of a deep learning-based solution for encroachment detection.</w:t>
-      </w:r>
-    </w:p>
-    <w:p>
-      <w:pPr>
-        <w:pStyle w:val="ListParagraph"/>
-        <w:numPr>
-          <w:ilvl w:val="0"/>
-          <w:numId w:val="3"/>
-        </w:numPr>
-        <w:spacing w:after="0"/>
-        <w:ind w:left="461" w:hanging="187"/>
-        <w:rPr>
-          <w:sz w:val="20"/>
-          <w:szCs w:val="20"/>
-        </w:rPr>
-      </w:pPr>
-      <w:r>
-        <w:rPr>
-          <w:sz w:val="20"/>
-          <w:szCs w:val="20"/>
-        </w:rPr>
-        <w:t>Executed comprehensive data preprocessing and cleaning, and leveraged diverse technologies including Python (ArcGIS, Keras, PyTorch), C programming, and Cloud Compare.</w:t>
-      </w:r>
-    </w:p>
-    <w:p>
-      <w:pPr>
-        <w:pStyle w:val="ListParagraph"/>
-        <w:numPr>
-          <w:ilvl w:val="0"/>
-          <w:numId w:val="3"/>
-        </w:numPr>
-        <w:spacing w:after="80"/>
-        <w:ind w:left="461" w:hanging="187"/>
-        <w:rPr>
-          <w:sz w:val="20"/>
-          <w:szCs w:val="20"/>
-        </w:rPr>
-      </w:pPr>
-      <w:r>
-        <w:rPr>
-          <w:sz w:val="20"/>
-          <w:szCs w:val="20"/>
-        </w:rPr>
-        <w:t xml:space="preserve">Implemented novel point-based encroachment detection algorithm; achieved a remarkable 98% precision in efficiently identifying encroachments across diverse datasets from Surrey, Toronto, and Ottawa. More about the project: </w:t>
+        <w:t xml:space="preserve">Developed a novel point-based encroachment detection algorithm with an exceptional 98% precision rate, </w:t>
+      </w:r>
+      <w:r>
+        <w:rPr>
+          <w:sz w:val="20"/>
+          <w:szCs w:val="20"/>
+        </w:rPr>
+        <w:t xml:space="preserve">significantly enhancing powerline failure </w:t>
+      </w:r>
+      <w:r>
+        <w:rPr>
+          <w:sz w:val="20"/>
+          <w:szCs w:val="20"/>
+        </w:rPr>
+        <w:t xml:space="preserve">prediction and </w:t>
+      </w:r>
+      <w:r>
+        <w:rPr>
+          <w:sz w:val="20"/>
+          <w:szCs w:val="20"/>
+        </w:rPr>
+        <w:t>leading to the submission of a journal article to the IEEE Sensors Journal for publication</w:t>
+      </w:r>
+      <w:r>
+        <w:rPr>
+          <w:sz w:val="20"/>
+          <w:szCs w:val="20"/>
+        </w:rPr>
+        <w:t xml:space="preserve">. </w:t>
+      </w:r>
+      <w:r>
+        <w:rPr>
+          <w:sz w:val="20"/>
+          <w:szCs w:val="20"/>
+        </w:rPr>
+        <w:t>More:</w:t>
+      </w:r>
+      <w:r>
+        <w:rPr>
+          <w:sz w:val="20"/>
+          <w:szCs w:val="20"/>
+        </w:rPr>
+        <w:t xml:space="preserve"> </w:t>
       </w:r>
       <w:hyperlink r:id="rId10" w:history="1">
         <w:r>
@@ -1197,7 +1805,34 @@
             <w:sz w:val="20"/>
             <w:szCs w:val="20"/>
           </w:rPr>
-          <w:t>https://azizalnajjar.ca/Enc.html</w:t>
+          <w:t>a</w:t>
+        </w:r>
+        <w:r>
+          <w:rPr>
+            <w:rStyle w:val="Hyperlink"/>
+            <w:color w:val="3494BA" w:themeColor="accent1"/>
+            <w:sz w:val="20"/>
+            <w:szCs w:val="20"/>
+          </w:rPr>
+          <w:t>zizalnajjar</w:t>
+        </w:r>
+        <w:r>
+          <w:rPr>
+            <w:rStyle w:val="Hyperlink"/>
+            <w:color w:val="3494BA" w:themeColor="accent1"/>
+            <w:sz w:val="20"/>
+            <w:szCs w:val="20"/>
+          </w:rPr>
+          <w:t>.</w:t>
+        </w:r>
+        <w:r>
+          <w:rPr>
+            <w:rStyle w:val="Hyperlink"/>
+            <w:color w:val="3494BA" w:themeColor="accent1"/>
+            <w:sz w:val="20"/>
+            <w:szCs w:val="20"/>
+          </w:rPr>
+          <w:t>ca/Enc.html</w:t>
         </w:r>
       </w:hyperlink>
     </w:p>
@@ -1205,6 +1840,7 @@
       <w:pPr>
         <w:tabs>
           <w:tab w:val="left" w:pos="9270"/>
+          <w:tab w:val="left" w:pos="9990"/>
           <w:tab w:val="left" w:pos="10440"/>
         </w:tabs>
         <w:spacing w:before="120" w:after="0" w:line="240" w:lineRule="auto"/>
@@ -1233,6 +1869,24 @@
           <w:bCs/>
           <w:iCs/>
         </w:rPr>
+        <w:t xml:space="preserve"> and </w:t>
+      </w:r>
+      <w:r>
+        <w:rPr>
+          <w:rFonts w:cs="Calibri"/>
+          <w:b/>
+          <w:bCs/>
+          <w:iCs/>
+        </w:rPr>
+        <w:t>Predicting Global Shocks Impacts</w:t>
+      </w:r>
+      <w:r>
+        <w:rPr>
+          <w:rFonts w:cs="Calibri"/>
+          <w:b/>
+          <w:bCs/>
+          <w:iCs/>
+        </w:rPr>
         <w:t>.</w:t>
       </w:r>
       <w:r>
@@ -1269,16 +1923,7 @@
           <w:bCs/>
           <w:iCs/>
         </w:rPr>
-        <w:t>2023 –</w:t>
-      </w:r>
-      <w:r>
-        <w:rPr>
-          <w:rFonts w:cs="Calibri"/>
-          <w:b/>
-          <w:bCs/>
-          <w:iCs/>
-        </w:rPr>
-        <w:t xml:space="preserve"> </w:t>
+        <w:tab/>
       </w:r>
       <w:r>
         <w:rPr>
@@ -1309,7 +1954,21 @@
           <w:rFonts w:cs="Calibri"/>
           <w:iCs/>
         </w:rPr>
-        <w:t>Data Science Project, Carleton University, Ottawa, ON, Canada</w:t>
+        <w:t xml:space="preserve">Data Science </w:t>
+      </w:r>
+      <w:r>
+        <w:rPr>
+          <w:rFonts w:cs="Calibri"/>
+          <w:iCs/>
+        </w:rPr>
+        <w:t>Course</w:t>
+      </w:r>
+      <w:r>
+        <w:rPr>
+          <w:rFonts w:cs="Calibri"/>
+          <w:iCs/>
+        </w:rPr>
+        <w:t>, Carleton University, Ottawa, ON, Canada</w:t>
       </w:r>
     </w:p>
     <w:p>
@@ -1331,37 +1990,7 @@
           <w:sz w:val="20"/>
           <w:szCs w:val="20"/>
         </w:rPr>
-        <w:t>Developed an XGBoost-based machine-learning model in collaboration with the Financial Consumer Agency of Canada (FCAC) to classify Canadians' FWB using Python (Sci-Kit Learn, SciPy, Keras) and R.</w:t>
-      </w:r>
-    </w:p>
-    <w:p>
-      <w:pPr>
-        <w:pStyle w:val="ListParagraph"/>
-        <w:numPr>
-          <w:ilvl w:val="0"/>
-          <w:numId w:val="3"/>
-        </w:numPr>
-        <w:spacing w:after="80"/>
-        <w:ind w:left="461" w:hanging="187"/>
-        <w:jc w:val="both"/>
-        <w:rPr>
-          <w:sz w:val="20"/>
-          <w:szCs w:val="20"/>
-        </w:rPr>
-      </w:pPr>
-      <w:r>
-        <w:rPr>
-          <w:sz w:val="20"/>
-          <w:szCs w:val="20"/>
-        </w:rPr>
-        <w:t xml:space="preserve">Analyzed annual financial survey data (2018-2022) to predict factors influencing FWB, considering global </w:t>
-      </w:r>
-      <w:r>
-        <w:rPr>
-          <w:sz w:val="20"/>
-          <w:szCs w:val="20"/>
-        </w:rPr>
-        <w:t>shocks</w:t>
+        <w:t>Constructed a predictive</w:t>
       </w:r>
       <w:r>
         <w:rPr>
@@ -1375,43 +2004,14 @@
           <w:sz w:val="20"/>
           <w:szCs w:val="20"/>
         </w:rPr>
-        <w:t>(</w:t>
-      </w:r>
-      <w:r>
-        <w:rPr>
-          <w:sz w:val="20"/>
-          <w:szCs w:val="20"/>
-        </w:rPr>
-        <w:t>COVID-19</w:t>
-      </w:r>
-      <w:r>
-        <w:rPr>
-          <w:sz w:val="20"/>
-          <w:szCs w:val="20"/>
-        </w:rPr>
-        <w:t>).</w:t>
-      </w:r>
-    </w:p>
-    <w:p>
-      <w:pPr>
-        <w:pStyle w:val="ListParagraph"/>
-        <w:numPr>
-          <w:ilvl w:val="0"/>
-          <w:numId w:val="3"/>
-        </w:numPr>
-        <w:spacing w:after="80"/>
-        <w:ind w:left="461" w:hanging="187"/>
-        <w:rPr>
-          <w:sz w:val="20"/>
-          <w:szCs w:val="20"/>
-        </w:rPr>
-      </w:pPr>
-      <w:r>
-        <w:rPr>
-          <w:sz w:val="20"/>
-          <w:szCs w:val="20"/>
-        </w:rPr>
-        <w:t xml:space="preserve">Presented precise FWB driver predictions and policy recommendations, employing data visualization tools like Tableau for effective communication. More about the project: </w:t>
+        <w:t>machine learning model that accurately predicts Canadians' Financial Well-Being (FWB) status, identifying key drivers, with notable insights on the disproportionate impact of COVID-19, leading to a presentation at Carleton University's Data Day 9.0 and the creation of a paper and poster</w:t>
+      </w:r>
+      <w:r>
+        <w:rPr>
+          <w:sz w:val="20"/>
+          <w:szCs w:val="20"/>
+        </w:rPr>
+        <w:t xml:space="preserve">. More: </w:t>
       </w:r>
       <w:hyperlink r:id="rId11" w:history="1">
         <w:r>
@@ -1421,7 +2021,7 @@
             <w:sz w:val="20"/>
             <w:szCs w:val="20"/>
           </w:rPr>
-          <w:t>https://azizalnajjar.ca/FWB.html</w:t>
+          <w:t>azizalnajjar.ca/FWB.html</w:t>
         </w:r>
       </w:hyperlink>
       <w:r>
@@ -1491,7 +2091,34 @@
           <w:bCs/>
           <w:iCs/>
         </w:rPr>
-        <w:t>2022 –</w:t>
+        <w:t xml:space="preserve"> </w:t>
+      </w:r>
+      <w:r>
+        <w:rPr>
+          <w:rFonts w:cs="Calibri"/>
+          <w:b/>
+          <w:bCs/>
+          <w:iCs/>
+        </w:rPr>
+        <w:t>202</w:t>
+      </w:r>
+      <w:r>
+        <w:rPr>
+          <w:rFonts w:cs="Calibri"/>
+          <w:b/>
+          <w:bCs/>
+          <w:iCs/>
+        </w:rPr>
+        <w:t>1</w:t>
+      </w:r>
+      <w:r>
+        <w:rPr>
+          <w:rFonts w:cs="Calibri"/>
+          <w:b/>
+          <w:bCs/>
+          <w:iCs/>
+        </w:rPr>
+        <w:t xml:space="preserve"> –</w:t>
       </w:r>
       <w:r>
         <w:rPr>
@@ -1560,52 +2187,51 @@
           <w:sz w:val="20"/>
           <w:szCs w:val="20"/>
         </w:rPr>
-        <w:lastRenderedPageBreak/>
-        <w:t>Developed DeepEnsemble, an innovative deep learning-based solution, to classify EEG signals for right hand and right leg movements in a Brain-Computer Interface (BCI) system using Python (Keras, Jupyter Notebooks) and MATLAB.</w:t>
-      </w:r>
-    </w:p>
-    <w:p>
-      <w:pPr>
-        <w:pStyle w:val="ListParagraph"/>
-        <w:numPr>
-          <w:ilvl w:val="0"/>
-          <w:numId w:val="3"/>
-        </w:numPr>
-        <w:spacing w:after="80"/>
-        <w:ind w:left="461" w:hanging="187"/>
-        <w:rPr>
-          <w:sz w:val="20"/>
-          <w:szCs w:val="20"/>
-        </w:rPr>
-      </w:pPr>
-      <w:r>
-        <w:rPr>
-          <w:sz w:val="20"/>
-          <w:szCs w:val="20"/>
-        </w:rPr>
-        <w:t xml:space="preserve">Integrated diverse Deep Learning models like Vision Transformers, MLP, CNN, and Hybrid models through an ensemble approach for enhanced accuracy. </w:t>
-      </w:r>
-    </w:p>
-    <w:p>
-      <w:pPr>
-        <w:pStyle w:val="ListParagraph"/>
-        <w:numPr>
-          <w:ilvl w:val="0"/>
-          <w:numId w:val="3"/>
-        </w:numPr>
-        <w:spacing w:after="80"/>
-        <w:ind w:left="461" w:hanging="187"/>
-        <w:rPr>
-          <w:sz w:val="20"/>
-          <w:szCs w:val="20"/>
-        </w:rPr>
-      </w:pPr>
-      <w:r>
-        <w:rPr>
-          <w:sz w:val="20"/>
-          <w:szCs w:val="20"/>
-        </w:rPr>
-        <w:t xml:space="preserve">Outperformed state-of-the-art methods, culminating in presentation and publication at the IEEE 41st International Conference on Consumer Electronics (2023 ICCE). More about the project:  </w:t>
+        <w:t xml:space="preserve">Developed an innovative DeepEnsemble model, combining advanced deep learning techniques (Transformers, MLP, CNN, </w:t>
+      </w:r>
+      <w:proofErr w:type="spellStart"/>
+      <w:r>
+        <w:rPr>
+          <w:sz w:val="20"/>
+          <w:szCs w:val="20"/>
+        </w:rPr>
+        <w:t>XGboost</w:t>
+      </w:r>
+      <w:proofErr w:type="spellEnd"/>
+      <w:r>
+        <w:rPr>
+          <w:sz w:val="20"/>
+          <w:szCs w:val="20"/>
+        </w:rPr>
+        <w:t>) to classify EEG signals for a Brain-Computer Interface (BCI) system, achieving superior accuracy and earning presentation and publication at the IEEE 41st International Conference on Consumer Electronics (2023 ICCE)</w:t>
+      </w:r>
+      <w:r>
+        <w:rPr>
+          <w:sz w:val="20"/>
+          <w:szCs w:val="20"/>
+        </w:rPr>
+        <w:t>.</w:t>
+      </w:r>
+      <w:r>
+        <w:rPr>
+          <w:sz w:val="20"/>
+          <w:szCs w:val="20"/>
+        </w:rPr>
+        <w:t>More</w:t>
+      </w:r>
+      <w:r>
+        <w:rPr>
+          <w:sz w:val="20"/>
+          <w:szCs w:val="20"/>
+        </w:rPr>
+        <w:t>:</w:t>
+      </w:r>
+      <w:r>
+        <w:rPr>
+          <w:sz w:val="20"/>
+          <w:szCs w:val="20"/>
+        </w:rPr>
+        <w:t xml:space="preserve"> </w:t>
       </w:r>
       <w:hyperlink r:id="rId12" w:history="1">
         <w:r>
@@ -1615,7 +2241,7 @@
             <w:sz w:val="20"/>
             <w:szCs w:val="20"/>
           </w:rPr>
-          <w:t>https://azizalnajjar.ca/DeepEnsemble.html</w:t>
+          <w:t>azizalnajjar.ca/DeepEnsemble.html</w:t>
         </w:r>
       </w:hyperlink>
     </w:p>
@@ -1652,6 +2278,23 @@
           <w:iCs/>
         </w:rPr>
         <w:tab/>
+      </w:r>
+      <w:r>
+        <w:rPr>
+          <w:rFonts w:cs="Calibri"/>
+          <w:b/>
+          <w:bCs/>
+          <w:iCs/>
+        </w:rPr>
+        <w:t xml:space="preserve">  </w:t>
+      </w:r>
+      <w:r>
+        <w:rPr>
+          <w:rFonts w:cs="Calibri"/>
+          <w:b/>
+          <w:bCs/>
+          <w:iCs/>
+        </w:rPr>
         <w:t xml:space="preserve"> </w:t>
       </w:r>
       <w:r>
@@ -1701,7 +2344,21 @@
           <w:rFonts w:cs="Calibri"/>
           <w:iCs/>
         </w:rPr>
-        <w:t>Machine Vision, Middle East Technical University, Ankara, Turkey</w:t>
+        <w:t>Machine Vision</w:t>
+      </w:r>
+      <w:r>
+        <w:rPr>
+          <w:rFonts w:cs="Calibri"/>
+          <w:iCs/>
+        </w:rPr>
+        <w:t xml:space="preserve"> Lab</w:t>
+      </w:r>
+      <w:r>
+        <w:rPr>
+          <w:rFonts w:cs="Calibri"/>
+          <w:iCs/>
+        </w:rPr>
+        <w:t>, Middle East Technical University, Ankara, Turkey</w:t>
       </w:r>
     </w:p>
     <w:p>
@@ -1723,58 +2380,63 @@
           <w:sz w:val="20"/>
           <w:szCs w:val="20"/>
         </w:rPr>
-        <w:t>Engineered an innovative autonomous driving system by analyzing camera data, integrating image processing techniques for real-time car lane detection and tracking.</w:t>
-      </w:r>
-    </w:p>
-    <w:p>
-      <w:pPr>
-        <w:pStyle w:val="ListParagraph"/>
-        <w:numPr>
-          <w:ilvl w:val="0"/>
-          <w:numId w:val="3"/>
-        </w:numPr>
-        <w:spacing w:after="80"/>
-        <w:ind w:left="461" w:hanging="187"/>
-        <w:rPr>
-          <w:sz w:val="20"/>
-          <w:szCs w:val="20"/>
-        </w:rPr>
-      </w:pPr>
-      <w:r>
-        <w:rPr>
-          <w:sz w:val="20"/>
-          <w:szCs w:val="20"/>
-        </w:rPr>
-        <w:t xml:space="preserve">Trained a YOLO-based object detection model using Python (OpenCV, Keras, Sci-Kit Learn) and C programming, enabling </w:t>
-      </w:r>
-      <w:r>
-        <w:rPr>
-          <w:sz w:val="20"/>
-          <w:szCs w:val="20"/>
-        </w:rPr>
-        <w:t>obstacle detection and control signal generation.</w:t>
-      </w:r>
-    </w:p>
-    <w:p>
-      <w:pPr>
-        <w:pStyle w:val="ListParagraph"/>
-        <w:numPr>
-          <w:ilvl w:val="0"/>
-          <w:numId w:val="3"/>
-        </w:numPr>
-        <w:spacing w:after="80"/>
-        <w:ind w:left="461" w:hanging="187"/>
-        <w:rPr>
-          <w:sz w:val="20"/>
-          <w:szCs w:val="20"/>
-        </w:rPr>
-      </w:pPr>
-      <w:r>
-        <w:rPr>
-          <w:sz w:val="20"/>
-          <w:szCs w:val="20"/>
-        </w:rPr>
-        <w:t xml:space="preserve">Successfully tested the system on an RC car, validating its robustness for both Raspberry Pi and Arduino controllers, showcasing adaptability and real-world feasibility. More about the project:  </w:t>
+        <w:t xml:space="preserve">Designed and developed a cost-effective self-driving car capable of </w:t>
+      </w:r>
+      <w:r>
+        <w:rPr>
+          <w:sz w:val="20"/>
+          <w:szCs w:val="20"/>
+        </w:rPr>
+        <w:t xml:space="preserve">autonomous </w:t>
+      </w:r>
+      <w:r>
+        <w:rPr>
+          <w:sz w:val="20"/>
+          <w:szCs w:val="20"/>
+        </w:rPr>
+        <w:t>operation with obstacle detection and real-time lane tracking using machine vision algorithms, as well as</w:t>
+      </w:r>
+      <w:r>
+        <w:rPr>
+          <w:sz w:val="20"/>
+          <w:szCs w:val="20"/>
+        </w:rPr>
+        <w:t xml:space="preserve"> </w:t>
+      </w:r>
+      <w:r>
+        <w:rPr>
+          <w:sz w:val="20"/>
+          <w:szCs w:val="20"/>
+        </w:rPr>
+        <w:t>manual</w:t>
+      </w:r>
+      <w:r>
+        <w:rPr>
+          <w:sz w:val="20"/>
+          <w:szCs w:val="20"/>
+        </w:rPr>
+        <w:t xml:space="preserve"> </w:t>
+      </w:r>
+      <w:r>
+        <w:rPr>
+          <w:sz w:val="20"/>
+          <w:szCs w:val="20"/>
+        </w:rPr>
+        <w:t>operation</w:t>
+      </w:r>
+      <w:r>
+        <w:rPr>
+          <w:sz w:val="20"/>
+          <w:szCs w:val="20"/>
+        </w:rPr>
+        <w:t>. Successfully tested the system on an RC car with Raspberry Pi and Arduino controllers, contributing to improved road safety and accessibility. Additionally, created a comprehensive report and demonstration video.</w:t>
+      </w:r>
+      <w:r>
+        <w:rPr>
+          <w:sz w:val="20"/>
+          <w:szCs w:val="20"/>
+        </w:rPr>
+        <w:t xml:space="preserve"> More: </w:t>
       </w:r>
       <w:hyperlink r:id="rId13" w:history="1">
         <w:r>
@@ -1784,7 +2446,7 @@
             <w:sz w:val="20"/>
             <w:szCs w:val="20"/>
           </w:rPr>
-          <w:t>https://azizalnajjar.ca/AutoRC.html</w:t>
+          <w:t>azizalnajjar.ca/AutoRC.html</w:t>
         </w:r>
       </w:hyperlink>
       <w:r>
@@ -1793,440 +2455,6 @@
           <w:szCs w:val="20"/>
         </w:rPr>
         <w:t xml:space="preserve"> </w:t>
-      </w:r>
-    </w:p>
-    <w:p>
-      <w:pPr>
-        <w:pStyle w:val="Heading1"/>
-        <w:spacing w:before="0" w:line="276" w:lineRule="auto"/>
-        <w:rPr>
-          <w:sz w:val="24"/>
-          <w:szCs w:val="24"/>
-          <w:u w:val="single"/>
-        </w:rPr>
-      </w:pPr>
-      <w:r>
-        <w:rPr>
-          <w:sz w:val="24"/>
-          <w:szCs w:val="24"/>
-          <w:u w:val="single"/>
-        </w:rPr>
-        <w:t xml:space="preserve">Work </w:t>
-      </w:r>
-      <w:r>
-        <w:rPr>
-          <w:sz w:val="24"/>
-          <w:szCs w:val="24"/>
-          <w:u w:val="single"/>
-        </w:rPr>
-        <w:t>Experience</w:t>
-      </w:r>
-    </w:p>
-    <w:p>
-      <w:pPr>
-        <w:tabs>
-          <w:tab w:val="left" w:pos="9180"/>
-          <w:tab w:val="left" w:pos="10440"/>
-        </w:tabs>
-        <w:spacing w:before="140" w:after="0" w:line="240" w:lineRule="auto"/>
-        <w:ind w:left="187"/>
-        <w:contextualSpacing/>
-        <w:rPr>
-          <w:rFonts w:ascii="Avenir Book" w:hAnsi="Avenir Book"/>
-          <w:sz w:val="24"/>
-          <w:szCs w:val="24"/>
-        </w:rPr>
-      </w:pPr>
-      <w:r>
-        <w:rPr>
-          <w:rFonts w:cs="Calibri"/>
-          <w:b/>
-          <w:bCs/>
-          <w:iCs/>
-        </w:rPr>
-        <w:t>Contract Research Assistant</w:t>
-      </w:r>
-      <w:r>
-        <w:rPr>
-          <w:rFonts w:cs="Calibri"/>
-          <w:b/>
-          <w:bCs/>
-          <w:iCs/>
-        </w:rPr>
-        <w:tab/>
-        <w:t>2022 –  2023</w:t>
-      </w:r>
-    </w:p>
-    <w:p>
-      <w:pPr>
-        <w:tabs>
-          <w:tab w:val="left" w:pos="8640"/>
-          <w:tab w:val="left" w:pos="8820"/>
-        </w:tabs>
-        <w:spacing w:after="0" w:line="271" w:lineRule="auto"/>
-        <w:ind w:left="180"/>
-        <w:contextualSpacing/>
-        <w:rPr>
-          <w:rFonts w:ascii="Avenir Book" w:hAnsi="Avenir Book"/>
-          <w:sz w:val="24"/>
-          <w:szCs w:val="24"/>
-        </w:rPr>
-      </w:pPr>
-      <w:r>
-        <w:rPr>
-          <w:rFonts w:cs="Calibri"/>
-          <w:iCs/>
-        </w:rPr>
-        <w:t>Carleton University</w:t>
-      </w:r>
-      <w:r>
-        <w:rPr>
-          <w:rFonts w:cs="Calibri"/>
-          <w:iCs/>
-        </w:rPr>
-        <w:t xml:space="preserve"> -</w:t>
-      </w:r>
-      <w:r>
-        <w:rPr>
-          <w:rFonts w:cs="Calibri"/>
-          <w:iCs/>
-        </w:rPr>
-        <w:t xml:space="preserve"> Natural Resources of Canada (NRCan), </w:t>
-      </w:r>
-      <w:r>
-        <w:rPr>
-          <w:rFonts w:ascii="Avenir Book" w:hAnsi="Avenir Book"/>
-        </w:rPr>
-        <w:t>Ottawa, ON,</w:t>
-      </w:r>
-      <w:r>
-        <w:t xml:space="preserve"> </w:t>
-      </w:r>
-      <w:r>
-        <w:rPr>
-          <w:rFonts w:ascii="Avenir Book" w:hAnsi="Avenir Book" w:cs="Calibri"/>
-        </w:rPr>
-        <w:t>Canada</w:t>
-      </w:r>
-      <w:r>
-        <w:rPr>
-          <w:rFonts w:ascii="Avenir Book" w:hAnsi="Avenir Book"/>
-          <w:sz w:val="24"/>
-          <w:szCs w:val="24"/>
-        </w:rPr>
-        <w:tab/>
-      </w:r>
-      <w:r>
-        <w:rPr>
-          <w:rFonts w:ascii="Avenir Book" w:hAnsi="Avenir Book"/>
-        </w:rPr>
-        <w:tab/>
-      </w:r>
-    </w:p>
-    <w:p>
-      <w:pPr>
-        <w:pStyle w:val="ListParagraph"/>
-        <w:numPr>
-          <w:ilvl w:val="0"/>
-          <w:numId w:val="1"/>
-        </w:numPr>
-        <w:spacing w:after="0"/>
-        <w:ind w:left="540" w:hanging="187"/>
-        <w:rPr>
-          <w:rFonts w:cs="Calibri"/>
-          <w:iCs/>
-          <w:sz w:val="20"/>
-          <w:szCs w:val="20"/>
-        </w:rPr>
-      </w:pPr>
-      <w:r>
-        <w:rPr>
-          <w:rFonts w:cs="Calibri"/>
-          <w:iCs/>
-          <w:sz w:val="20"/>
-          <w:szCs w:val="20"/>
-        </w:rPr>
-        <w:t>Conducted research in infrastructure monitoring and the utilization of LiDAR data</w:t>
-      </w:r>
-      <w:r>
-        <w:rPr>
-          <w:rFonts w:cs="Calibri"/>
-          <w:iCs/>
-          <w:sz w:val="20"/>
-          <w:szCs w:val="20"/>
-        </w:rPr>
-        <w:t>sets</w:t>
-      </w:r>
-      <w:r>
-        <w:rPr>
-          <w:rFonts w:cs="Calibri"/>
-          <w:iCs/>
-          <w:sz w:val="20"/>
-          <w:szCs w:val="20"/>
-        </w:rPr>
-        <w:t xml:space="preserve"> for identifying high-risk vegetation encroachment on powerlines, leading to the completion of a Master’s project, and preparation of a journal manuscript (expected summer 2023). </w:t>
-      </w:r>
-    </w:p>
-    <w:p>
-      <w:pPr>
-        <w:pStyle w:val="ListParagraph"/>
-        <w:numPr>
-          <w:ilvl w:val="0"/>
-          <w:numId w:val="1"/>
-        </w:numPr>
-        <w:spacing w:after="0"/>
-        <w:ind w:left="540" w:hanging="187"/>
-        <w:jc w:val="both"/>
-        <w:rPr>
-          <w:rFonts w:cs="Calibri"/>
-          <w:iCs/>
-          <w:sz w:val="20"/>
-          <w:szCs w:val="20"/>
-        </w:rPr>
-      </w:pPr>
-      <w:r>
-        <w:rPr>
-          <w:rFonts w:cs="Calibri"/>
-          <w:iCs/>
-          <w:sz w:val="20"/>
-          <w:szCs w:val="20"/>
-        </w:rPr>
-        <w:t>Employed advanced data analysis methods to process extensive 900-million-point clouds, and successfully trained multiple cutting-edge Point Convolutional Neural Network (CNN) and RandLA-Net models for accurate encroachment detection.</w:t>
-      </w:r>
-    </w:p>
-    <w:p>
-      <w:pPr>
-        <w:pStyle w:val="ListParagraph"/>
-        <w:numPr>
-          <w:ilvl w:val="0"/>
-          <w:numId w:val="1"/>
-        </w:numPr>
-        <w:spacing w:after="80"/>
-        <w:ind w:left="540" w:hanging="187"/>
-        <w:jc w:val="both"/>
-        <w:rPr>
-          <w:rFonts w:cs="Calibri"/>
-          <w:iCs/>
-          <w:sz w:val="20"/>
-          <w:szCs w:val="20"/>
-        </w:rPr>
-      </w:pPr>
-      <w:r>
-        <w:rPr>
-          <w:rFonts w:cs="Calibri"/>
-          <w:iCs/>
-          <w:sz w:val="20"/>
-          <w:szCs w:val="20"/>
-        </w:rPr>
-        <w:t>Maintained close collaboration with cross-functional teams to ensure alignment of the algorithm with project prerequisites, resulting in optimal performance achievement.</w:t>
-      </w:r>
-    </w:p>
-    <w:p>
-      <w:pPr>
-        <w:tabs>
-          <w:tab w:val="left" w:pos="9180"/>
-          <w:tab w:val="left" w:pos="10440"/>
-        </w:tabs>
-        <w:spacing w:before="140" w:after="0" w:line="240" w:lineRule="auto"/>
-        <w:ind w:left="187"/>
-        <w:contextualSpacing/>
-        <w:rPr>
-          <w:rFonts w:cs="Calibri"/>
-          <w:b/>
-          <w:bCs/>
-          <w:iCs/>
-        </w:rPr>
-      </w:pPr>
-      <w:r>
-        <w:rPr>
-          <w:rFonts w:cs="Calibri"/>
-          <w:b/>
-          <w:bCs/>
-          <w:iCs/>
-        </w:rPr>
-        <w:t xml:space="preserve">Teaching Assistant </w:t>
-      </w:r>
-      <w:r>
-        <w:rPr>
-          <w:rFonts w:cs="Calibri"/>
-          <w:b/>
-          <w:bCs/>
-          <w:iCs/>
-        </w:rPr>
-        <w:tab/>
-      </w:r>
-      <w:r>
-        <w:rPr>
-          <w:rFonts w:cs="Calibri"/>
-          <w:b/>
-          <w:bCs/>
-          <w:iCs/>
-        </w:rPr>
-        <w:t xml:space="preserve"> </w:t>
-      </w:r>
-      <w:r>
-        <w:rPr>
-          <w:rFonts w:cs="Calibri"/>
-          <w:b/>
-          <w:bCs/>
-          <w:iCs/>
-        </w:rPr>
-        <w:t>2023 –</w:t>
-      </w:r>
-      <w:r>
-        <w:rPr>
-          <w:rFonts w:cs="Calibri"/>
-          <w:b/>
-          <w:bCs/>
-          <w:iCs/>
-        </w:rPr>
-        <w:t xml:space="preserve"> </w:t>
-      </w:r>
-      <w:r>
-        <w:rPr>
-          <w:rFonts w:cs="Calibri"/>
-          <w:b/>
-          <w:bCs/>
-          <w:iCs/>
-        </w:rPr>
-        <w:t>2023</w:t>
-      </w:r>
-    </w:p>
-    <w:p>
-      <w:pPr>
-        <w:tabs>
-          <w:tab w:val="left" w:pos="8640"/>
-          <w:tab w:val="left" w:pos="8820"/>
-        </w:tabs>
-        <w:spacing w:after="0" w:line="271" w:lineRule="auto"/>
-        <w:ind w:left="180"/>
-        <w:contextualSpacing/>
-        <w:rPr>
-          <w:rFonts w:cs="Calibri"/>
-          <w:iCs/>
-        </w:rPr>
-      </w:pPr>
-      <w:r>
-        <w:rPr>
-          <w:rFonts w:cs="Calibri"/>
-          <w:iCs/>
-        </w:rPr>
-        <w:t>Carleton University</w:t>
-      </w:r>
-      <w:r>
-        <w:rPr>
-          <w:rFonts w:cs="Calibri"/>
-          <w:iCs/>
-        </w:rPr>
-        <w:t xml:space="preserve"> -</w:t>
-      </w:r>
-      <w:r>
-        <w:rPr>
-          <w:rFonts w:cs="Calibri"/>
-          <w:iCs/>
-        </w:rPr>
-        <w:t xml:space="preserve"> Department of Information Technology, Ottawa, ON, Canada</w:t>
-      </w:r>
-      <w:r>
-        <w:rPr>
-          <w:rFonts w:cs="Calibri"/>
-          <w:iCs/>
-        </w:rPr>
-        <w:tab/>
-      </w:r>
-      <w:r>
-        <w:rPr>
-          <w:rFonts w:cs="Calibri"/>
-          <w:iCs/>
-        </w:rPr>
-        <w:tab/>
-      </w:r>
-      <w:r>
-        <w:rPr>
-          <w:rFonts w:cs="Calibri"/>
-          <w:iCs/>
-        </w:rPr>
-        <w:tab/>
-      </w:r>
-      <w:bookmarkStart w:id="1" w:name="_Hlk143884547"/>
-    </w:p>
-    <w:bookmarkEnd w:id="1"/>
-    <w:p>
-      <w:pPr>
-        <w:pStyle w:val="ListParagraph"/>
-        <w:numPr>
-          <w:ilvl w:val="0"/>
-          <w:numId w:val="1"/>
-        </w:numPr>
-        <w:spacing w:after="0"/>
-        <w:ind w:left="540" w:hanging="187"/>
-        <w:rPr>
-          <w:rFonts w:cs="Calibri"/>
-          <w:iCs/>
-          <w:sz w:val="20"/>
-          <w:szCs w:val="20"/>
-        </w:rPr>
-      </w:pPr>
-      <w:r>
-        <w:rPr>
-          <w:rFonts w:cs="Calibri"/>
-          <w:iCs/>
-          <w:sz w:val="20"/>
-          <w:szCs w:val="20"/>
-        </w:rPr>
-        <w:t>Collaborated with the instructors to prepare course materials (lab presentations, assignments, etc.) resulting in updated course/lab materials and improved clarity of course content.</w:t>
-      </w:r>
-    </w:p>
-    <w:p>
-      <w:pPr>
-        <w:pStyle w:val="ListParagraph"/>
-        <w:numPr>
-          <w:ilvl w:val="0"/>
-          <w:numId w:val="1"/>
-        </w:numPr>
-        <w:spacing w:after="0"/>
-        <w:ind w:left="540" w:hanging="187"/>
-        <w:rPr>
-          <w:rFonts w:cs="Calibri"/>
-          <w:iCs/>
-          <w:sz w:val="20"/>
-          <w:szCs w:val="20"/>
-        </w:rPr>
-      </w:pPr>
-      <w:r>
-        <w:rPr>
-          <w:rFonts w:cs="Calibri"/>
-          <w:iCs/>
-          <w:sz w:val="20"/>
-          <w:szCs w:val="20"/>
-        </w:rPr>
-        <w:t>Explained course materials on complex topics in Applied Deep Learning and Computer Vision techniques, leading to an engaging and effective lab environment.</w:t>
-      </w:r>
-    </w:p>
-    <w:p>
-      <w:pPr>
-        <w:pStyle w:val="ListParagraph"/>
-        <w:numPr>
-          <w:ilvl w:val="0"/>
-          <w:numId w:val="1"/>
-        </w:numPr>
-        <w:spacing w:after="160"/>
-        <w:ind w:left="547" w:hanging="187"/>
-        <w:rPr>
-          <w:rFonts w:cs="Calibri"/>
-          <w:iCs/>
-          <w:sz w:val="20"/>
-          <w:szCs w:val="20"/>
-        </w:rPr>
-      </w:pPr>
-      <w:r>
-        <w:rPr>
-          <w:rFonts w:cs="Calibri"/>
-          <w:iCs/>
-          <w:sz w:val="20"/>
-          <w:szCs w:val="20"/>
-        </w:rPr>
-        <w:t>Graded assignments and provided constructive feedback to 30+ Data Science students in different modalities (written assignments, video presentations, project git repositories)</w:t>
       </w:r>
     </w:p>
     <w:p>
@@ -2270,34 +2498,7 @@
           <w:bCs/>
           <w:iCs/>
         </w:rPr>
-        <w:t>Logistics</w:t>
-      </w:r>
-      <w:r>
-        <w:rPr>
-          <w:rFonts w:cs="Calibri"/>
-          <w:b/>
-          <w:bCs/>
-          <w:iCs/>
-        </w:rPr>
-        <w:t>, Volunteer</w:t>
-      </w:r>
-      <w:r>
-        <w:rPr>
-          <w:rFonts w:cs="Calibri"/>
-          <w:b/>
-          <w:bCs/>
-          <w:iCs/>
-        </w:rPr>
-        <w:t xml:space="preserve">, </w:t>
-      </w:r>
-      <w:r>
-        <w:rPr>
-          <w:rFonts w:cs="Calibri"/>
-          <w:b/>
-          <w:bCs/>
-          <w:iCs/>
-        </w:rPr>
-        <w:t xml:space="preserve">Rebranded Group, </w:t>
+        <w:t xml:space="preserve">Logistics, Volunteer, Rebranded Group, </w:t>
       </w:r>
       <w:r>
         <w:rPr>
@@ -2314,14 +2515,6 @@
           <w:iCs/>
         </w:rPr>
         <w:tab/>
-      </w:r>
-      <w:r>
-        <w:rPr>
-          <w:rFonts w:cs="Calibri"/>
-          <w:b/>
-          <w:bCs/>
-          <w:iCs/>
-        </w:rPr>
         <w:t xml:space="preserve"> </w:t>
       </w:r>
       <w:r>
@@ -2340,40 +2533,13 @@
           <w:bCs/>
           <w:iCs/>
         </w:rPr>
-        <w:t xml:space="preserve"> </w:t>
-      </w:r>
-      <w:r>
-        <w:rPr>
-          <w:rFonts w:cs="Calibri"/>
-          <w:b/>
-          <w:bCs/>
-          <w:iCs/>
-        </w:rPr>
-        <w:t>2022</w:t>
-      </w:r>
-      <w:r>
-        <w:rPr>
-          <w:rFonts w:cs="Calibri"/>
-          <w:b/>
-          <w:bCs/>
-          <w:iCs/>
-        </w:rPr>
-        <w:t xml:space="preserve"> – </w:t>
-      </w:r>
-      <w:r>
-        <w:rPr>
-          <w:rFonts w:cs="Calibri"/>
-          <w:b/>
-          <w:bCs/>
-          <w:iCs/>
-        </w:rPr>
-        <w:t>2023</w:t>
+        <w:t>2022 – 2023</w:t>
       </w:r>
     </w:p>
     <w:p>
       <w:pPr>
         <w:tabs>
-          <w:tab w:val="left" w:pos="9000"/>
+          <w:tab w:val="left" w:pos="9270"/>
         </w:tabs>
         <w:spacing w:before="140" w:after="0" w:line="360" w:lineRule="auto"/>
         <w:ind w:left="187"/>
@@ -2392,7 +2558,14 @@
           <w:bCs/>
           <w:iCs/>
         </w:rPr>
-        <w:t>Volunteer</w:t>
+        <w:t xml:space="preserve">Volunteer, Muslim Student Association, </w:t>
+      </w:r>
+      <w:r>
+        <w:rPr>
+          <w:rFonts w:cs="Calibri"/>
+          <w:iCs/>
+        </w:rPr>
+        <w:t>Carleton University</w:t>
       </w:r>
       <w:r>
         <w:rPr>
@@ -2406,49 +2579,6 @@
       <w:r>
         <w:rPr>
           <w:rFonts w:cs="Calibri"/>
-          <w:b/>
-          <w:bCs/>
-          <w:iCs/>
-        </w:rPr>
-        <w:t>Muslim Student Association</w:t>
-      </w:r>
-      <w:r>
-        <w:rPr>
-          <w:rFonts w:cs="Calibri"/>
-          <w:b/>
-          <w:bCs/>
-          <w:iCs/>
-        </w:rPr>
-        <w:t>,</w:t>
-      </w:r>
-      <w:r>
-        <w:rPr>
-          <w:rFonts w:cs="Calibri"/>
-          <w:b/>
-          <w:bCs/>
-          <w:iCs/>
-        </w:rPr>
-        <w:t xml:space="preserve"> </w:t>
-      </w:r>
-      <w:r>
-        <w:rPr>
-          <w:rFonts w:cs="Calibri"/>
-          <w:iCs/>
-        </w:rPr>
-        <w:t>Carleton University</w:t>
-      </w:r>
-      <w:r>
-        <w:rPr>
-          <w:rFonts w:cs="Calibri"/>
-          <w:b/>
-          <w:bCs/>
-          <w:iCs/>
-        </w:rPr>
-        <w:t xml:space="preserve">, </w:t>
-      </w:r>
-      <w:r>
-        <w:rPr>
-          <w:rFonts w:cs="Calibri"/>
           <w:iCs/>
         </w:rPr>
         <w:t>Ottawa, Canada</w:t>
@@ -2469,43 +2599,7 @@
           <w:bCs/>
           <w:iCs/>
         </w:rPr>
-        <w:tab/>
-      </w:r>
-      <w:r>
-        <w:rPr>
-          <w:rFonts w:cs="Calibri"/>
-          <w:b/>
-          <w:bCs/>
-          <w:iCs/>
-        </w:rPr>
-        <w:t xml:space="preserve">   </w:t>
-      </w:r>
-      <w:r>
-        <w:rPr>
-          <w:rFonts w:cs="Calibri"/>
-          <w:b/>
-          <w:bCs/>
-          <w:iCs/>
-        </w:rPr>
-        <w:t xml:space="preserve">        </w:t>
-      </w:r>
-      <w:r>
-        <w:rPr>
-          <w:rFonts w:cs="Calibri"/>
-          <w:b/>
-          <w:bCs/>
-          <w:iCs/>
-        </w:rPr>
-        <w:t xml:space="preserve"> </w:t>
-      </w:r>
-      <w:r>
-        <w:rPr>
-          <w:rFonts w:cs="Calibri"/>
-          <w:b/>
-          <w:bCs/>
-          <w:iCs/>
-        </w:rPr>
-        <w:t>2022</w:t>
+        <w:t>2022 – 2023</w:t>
       </w:r>
     </w:p>
     <w:p>
@@ -2564,23 +2658,6 @@
           <w:iCs/>
         </w:rPr>
         <w:tab/>
-      </w:r>
-      <w:r>
-        <w:rPr>
-          <w:rFonts w:cs="Calibri"/>
-          <w:b/>
-          <w:bCs/>
-          <w:iCs/>
-        </w:rPr>
-        <w:t xml:space="preserve"> </w:t>
-      </w:r>
-      <w:r>
-        <w:rPr>
-          <w:rFonts w:cs="Calibri"/>
-          <w:b/>
-          <w:bCs/>
-          <w:iCs/>
-        </w:rPr>
         <w:t>2018 – 2021</w:t>
       </w:r>
     </w:p>
@@ -2819,9 +2896,9 @@
       <w:lvlJc w:val="left"/>
       <w:pPr>
         <w:tabs>
-          <w:tab w:val="num" w:pos="360"/>
+          <w:tab w:val="num" w:pos="4410"/>
         </w:tabs>
-        <w:ind w:left="360" w:hanging="360"/>
+        <w:ind w:left="4410" w:hanging="360"/>
       </w:pPr>
       <w:rPr>
         <w:rFonts w:ascii="Symbol" w:hAnsi="Symbol"/>
@@ -2834,9 +2911,9 @@
       <w:lvlJc w:val="left"/>
       <w:pPr>
         <w:tabs>
-          <w:tab w:val="num" w:pos="1080"/>
+          <w:tab w:val="num" w:pos="5130"/>
         </w:tabs>
-        <w:ind w:left="1080" w:hanging="360"/>
+        <w:ind w:left="5130" w:hanging="360"/>
       </w:pPr>
       <w:rPr>
         <w:rFonts w:ascii="Courier New" w:hAnsi="Courier New"/>
@@ -2849,9 +2926,9 @@
       <w:lvlJc w:val="left"/>
       <w:pPr>
         <w:tabs>
-          <w:tab w:val="num" w:pos="1800"/>
+          <w:tab w:val="num" w:pos="5850"/>
         </w:tabs>
-        <w:ind w:left="1800" w:hanging="360"/>
+        <w:ind w:left="5850" w:hanging="360"/>
       </w:pPr>
       <w:rPr>
         <w:rFonts w:ascii="Wingdings" w:hAnsi="Wingdings"/>
@@ -2864,9 +2941,9 @@
       <w:lvlJc w:val="left"/>
       <w:pPr>
         <w:tabs>
-          <w:tab w:val="num" w:pos="2520"/>
+          <w:tab w:val="num" w:pos="6570"/>
         </w:tabs>
-        <w:ind w:left="2520" w:hanging="360"/>
+        <w:ind w:left="6570" w:hanging="360"/>
       </w:pPr>
       <w:rPr>
         <w:rFonts w:ascii="Symbol" w:hAnsi="Symbol"/>
@@ -2879,9 +2956,9 @@
       <w:lvlJc w:val="left"/>
       <w:pPr>
         <w:tabs>
-          <w:tab w:val="num" w:pos="3240"/>
+          <w:tab w:val="num" w:pos="7290"/>
         </w:tabs>
-        <w:ind w:left="3240" w:hanging="360"/>
+        <w:ind w:left="7290" w:hanging="360"/>
       </w:pPr>
       <w:rPr>
         <w:rFonts w:ascii="Courier New" w:hAnsi="Courier New"/>
@@ -2894,9 +2971,9 @@
       <w:lvlJc w:val="left"/>
       <w:pPr>
         <w:tabs>
-          <w:tab w:val="num" w:pos="3960"/>
+          <w:tab w:val="num" w:pos="8010"/>
         </w:tabs>
-        <w:ind w:left="3960" w:hanging="360"/>
+        <w:ind w:left="8010" w:hanging="360"/>
       </w:pPr>
       <w:rPr>
         <w:rFonts w:ascii="Wingdings" w:hAnsi="Wingdings"/>
@@ -2909,9 +2986,9 @@
       <w:lvlJc w:val="left"/>
       <w:pPr>
         <w:tabs>
-          <w:tab w:val="num" w:pos="4680"/>
+          <w:tab w:val="num" w:pos="8730"/>
         </w:tabs>
-        <w:ind w:left="4680" w:hanging="360"/>
+        <w:ind w:left="8730" w:hanging="360"/>
       </w:pPr>
       <w:rPr>
         <w:rFonts w:ascii="Symbol" w:hAnsi="Symbol"/>
@@ -2924,9 +3001,9 @@
       <w:lvlJc w:val="left"/>
       <w:pPr>
         <w:tabs>
-          <w:tab w:val="num" w:pos="5400"/>
+          <w:tab w:val="num" w:pos="9450"/>
         </w:tabs>
-        <w:ind w:left="5400" w:hanging="360"/>
+        <w:ind w:left="9450" w:hanging="360"/>
       </w:pPr>
       <w:rPr>
         <w:rFonts w:ascii="Courier New" w:hAnsi="Courier New"/>
@@ -2939,9 +3016,9 @@
       <w:lvlJc w:val="left"/>
       <w:pPr>
         <w:tabs>
-          <w:tab w:val="num" w:pos="6120"/>
+          <w:tab w:val="num" w:pos="10170"/>
         </w:tabs>
-        <w:ind w:left="6120" w:hanging="360"/>
+        <w:ind w:left="10170" w:hanging="360"/>
       </w:pPr>
       <w:rPr>
         <w:rFonts w:ascii="Wingdings" w:hAnsi="Wingdings"/>
@@ -4357,7 +4434,6 @@
   <w:style w:type="character" w:default="1" w:styleId="DefaultParagraphFont">
     <w:name w:val="Default Paragraph Font"/>
     <w:uiPriority w:val="1"/>
-    <w:semiHidden/>
     <w:unhideWhenUsed/>
   </w:style>
   <w:style w:type="table" w:default="1" w:styleId="TableNormal">

</xml_diff>